<commit_message>
1. Upload reddit tool 2. Upgrade telegram bot
</commit_message>
<xml_diff>
--- a/Installation_Guide.docx
+++ b/Installation_Guide.docx
@@ -97,27 +97,14 @@
       <w:r>
         <w:t xml:space="preserve">Figure </w:t>
       </w:r>
-      <w:r>
-        <w:fldChar w:fldCharType="begin"/>
-      </w:r>
-      <w:r>
-        <w:instrText xml:space="preserve"> SEQ Figure \* ARABIC </w:instrText>
-      </w:r>
-      <w:r>
-        <w:fldChar w:fldCharType="separate"/>
-      </w:r>
-      <w:r>
-        <w:rPr>
-          <w:noProof/>
-        </w:rPr>
-        <w:t>1</w:t>
-      </w:r>
-      <w:r>
-        <w:rPr>
-          <w:noProof/>
-        </w:rPr>
-        <w:fldChar w:fldCharType="end"/>
-      </w:r>
+      <w:fldSimple w:instr=" SEQ Figure \* ARABIC ">
+        <w:r>
+          <w:rPr>
+            <w:noProof/>
+          </w:rPr>
+          <w:t>1</w:t>
+        </w:r>
+      </w:fldSimple>
       <w:r>
         <w:t>. Click create another app...</w:t>
       </w:r>
@@ -189,27 +176,14 @@
       <w:r>
         <w:t xml:space="preserve">Figure </w:t>
       </w:r>
-      <w:r>
-        <w:fldChar w:fldCharType="begin"/>
-      </w:r>
-      <w:r>
-        <w:instrText xml:space="preserve"> SEQ Figure \* ARABIC </w:instrText>
-      </w:r>
-      <w:r>
-        <w:fldChar w:fldCharType="separate"/>
-      </w:r>
-      <w:r>
-        <w:rPr>
-          <w:noProof/>
-        </w:rPr>
-        <w:t>2</w:t>
-      </w:r>
-      <w:r>
-        <w:rPr>
-          <w:noProof/>
-        </w:rPr>
-        <w:fldChar w:fldCharType="end"/>
-      </w:r>
+      <w:fldSimple w:instr=" SEQ Figure \* ARABIC ">
+        <w:r>
+          <w:rPr>
+            <w:noProof/>
+          </w:rPr>
+          <w:t>2</w:t>
+        </w:r>
+      </w:fldSimple>
       <w:r>
         <w:t>. Form generates secret key</w:t>
       </w:r>
@@ -278,27 +252,14 @@
       <w:r>
         <w:t xml:space="preserve">Figure </w:t>
       </w:r>
-      <w:r>
-        <w:fldChar w:fldCharType="begin"/>
-      </w:r>
-      <w:r>
-        <w:instrText xml:space="preserve"> SEQ Figure \* ARABIC </w:instrText>
-      </w:r>
-      <w:r>
-        <w:fldChar w:fldCharType="separate"/>
-      </w:r>
-      <w:r>
-        <w:rPr>
-          <w:noProof/>
-        </w:rPr>
-        <w:t>3</w:t>
-      </w:r>
-      <w:r>
-        <w:rPr>
-          <w:noProof/>
-        </w:rPr>
-        <w:fldChar w:fldCharType="end"/>
-      </w:r>
+      <w:fldSimple w:instr=" SEQ Figure \* ARABIC ">
+        <w:r>
+          <w:rPr>
+            <w:noProof/>
+          </w:rPr>
+          <w:t>3</w:t>
+        </w:r>
+      </w:fldSimple>
       <w:r>
         <w:t>. App id and secret use for python tool</w:t>
       </w:r>
@@ -436,6 +397,19 @@
         <w:t>reddit_script</w:t>
       </w:r>
       <w:proofErr w:type="spellEnd"/>
+    </w:p>
+    <w:p/>
+    <w:p>
+      <w:pPr>
+        <w:pStyle w:val="ListParagraph"/>
+        <w:numPr>
+          <w:ilvl w:val="0"/>
+          <w:numId w:val="2"/>
+        </w:numPr>
+      </w:pPr>
+      <w:r>
+        <w:t>Install python requirements: pip3 install -r requirements.txt</w:t>
+      </w:r>
     </w:p>
     <w:p/>
     <w:p>

</xml_diff>